<commit_message>
Spielprinzip wurde genau erläutert
</commit_message>
<xml_diff>
--- a/Dokumentation AU09 Teamarbeit 2.docx
+++ b/Dokumentation AU09 Teamarbeit 2.docx
@@ -1477,35 +1477,9 @@
           <w:sz w:val="32"/>
           <w:szCs w:val="32"/>
         </w:rPr>
-        <w:t>Informationen zu Lights Out</w:t>
-      </w:r>
-    </w:p>
-    <w:p>
-      <w:pPr>
-        <w:rPr>
-          <w:sz w:val="24"/>
-          <w:szCs w:val="24"/>
-        </w:rPr>
-      </w:pPr>
-      <w:r>
-        <w:rPr>
-          <w:sz w:val="24"/>
-          <w:szCs w:val="24"/>
-        </w:rPr>
-        <w:t>Ziel des Spiels Lights Out ist es die 25 dargestellten Lichter innerhalb weniger Züger und kurzer Zeit auszuschalten.</w:t>
-      </w:r>
-      <w:r>
-        <w:rPr>
-          <w:sz w:val="24"/>
-          <w:szCs w:val="24"/>
-        </w:rPr>
-        <w:br/>
-      </w:r>
-    </w:p>
-    <w:p>
-      <w:pPr>
-        <w:pStyle w:val="berschrift2"/>
-        <w:spacing w:line="360" w:lineRule="auto"/>
+        <w:t>Spielprinzip</w:t>
+      </w:r>
+      <w:r>
         <w:rPr>
           <w:rStyle w:val="Hervorhebung"/>
           <w:rFonts w:asciiTheme="minorHAnsi" w:hAnsiTheme="minorHAnsi" w:cstheme="minorHAnsi"/>
@@ -1514,9 +1488,9 @@
           <w:sz w:val="32"/>
           <w:szCs w:val="32"/>
         </w:rPr>
-      </w:pPr>
-      <w:bookmarkStart w:id="2" w:name="_Team"/>
-      <w:bookmarkEnd w:id="2"/>
+        <w:t xml:space="preserve"> </w:t>
+      </w:r>
+      <w:proofErr w:type="spellStart"/>
       <w:r>
         <w:rPr>
           <w:rStyle w:val="Hervorhebung"/>
@@ -1526,135 +1500,10 @@
           <w:sz w:val="32"/>
           <w:szCs w:val="32"/>
         </w:rPr>
-        <w:t>Team</w:t>
-      </w:r>
-    </w:p>
-    <w:p>
-      <w:pPr>
-        <w:rPr>
-          <w:sz w:val="24"/>
-          <w:szCs w:val="24"/>
-        </w:rPr>
-      </w:pPr>
-      <w:r>
-        <w:rPr>
-          <w:sz w:val="24"/>
-          <w:szCs w:val="24"/>
-        </w:rPr>
-        <w:t>Folgende Personen sind Teammitglieder:</w:t>
-      </w:r>
-    </w:p>
-    <w:p>
-      <w:pPr>
-        <w:pStyle w:val="Listenabsatz"/>
-        <w:numPr>
-          <w:ilvl w:val="0"/>
-          <w:numId w:val="2"/>
-        </w:numPr>
-        <w:rPr>
-          <w:sz w:val="24"/>
-          <w:szCs w:val="24"/>
-        </w:rPr>
-      </w:pPr>
-      <w:r>
-        <w:rPr>
-          <w:sz w:val="24"/>
-          <w:szCs w:val="24"/>
-        </w:rPr>
-        <w:t xml:space="preserve">Alexander </w:t>
-      </w:r>
-      <w:r>
-        <w:rPr>
-          <w:sz w:val="24"/>
-          <w:szCs w:val="24"/>
-        </w:rPr>
-        <w:t>Hasenberger</w:t>
-      </w:r>
-    </w:p>
-    <w:p>
-      <w:pPr>
-        <w:pStyle w:val="Listenabsatz"/>
-        <w:numPr>
-          <w:ilvl w:val="0"/>
-          <w:numId w:val="2"/>
-        </w:numPr>
-        <w:rPr>
-          <w:sz w:val="24"/>
-          <w:szCs w:val="24"/>
-        </w:rPr>
-      </w:pPr>
-      <w:r>
-        <w:rPr>
-          <w:sz w:val="24"/>
-          <w:szCs w:val="24"/>
-        </w:rPr>
-        <w:t xml:space="preserve">Paul </w:t>
-      </w:r>
-      <w:r>
-        <w:rPr>
-          <w:sz w:val="24"/>
-          <w:szCs w:val="24"/>
-        </w:rPr>
-        <w:t>Mazzolini</w:t>
-      </w:r>
-    </w:p>
-    <w:p>
-      <w:pPr>
-        <w:pStyle w:val="Listenabsatz"/>
-        <w:numPr>
-          <w:ilvl w:val="0"/>
-          <w:numId w:val="2"/>
-        </w:numPr>
-        <w:rPr>
-          <w:sz w:val="24"/>
-          <w:szCs w:val="24"/>
-        </w:rPr>
-      </w:pPr>
-      <w:r>
-        <w:rPr>
-          <w:sz w:val="24"/>
-          <w:szCs w:val="24"/>
-        </w:rPr>
-        <w:t xml:space="preserve">Adrian </w:t>
-      </w:r>
-      <w:r>
-        <w:rPr>
-          <w:sz w:val="24"/>
-          <w:szCs w:val="24"/>
-        </w:rPr>
-        <w:t>Reichmann</w:t>
-      </w:r>
-    </w:p>
-    <w:p>
-      <w:pPr>
-        <w:pStyle w:val="Listenabsatz"/>
-        <w:numPr>
-          <w:ilvl w:val="0"/>
-          <w:numId w:val="2"/>
-        </w:numPr>
-      </w:pPr>
-      <w:r>
-        <w:rPr>
-          <w:sz w:val="24"/>
-          <w:szCs w:val="24"/>
-        </w:rPr>
-        <w:t xml:space="preserve">Manuel </w:t>
-      </w:r>
-      <w:r>
-        <w:rPr>
-          <w:sz w:val="24"/>
-          <w:szCs w:val="24"/>
-        </w:rPr>
-        <w:t>Seemann</w:t>
-      </w:r>
-      <w:r>
-        <w:br/>
-      </w:r>
-    </w:p>
-    <w:p>
-      <w:pPr>
-        <w:pStyle w:val="berschrift2"/>
-        <w:spacing w:line="360" w:lineRule="auto"/>
+        <w:t>Lights</w:t>
+      </w:r>
+      <w:proofErr w:type="spellEnd"/>
+      <w:r>
         <w:rPr>
           <w:rStyle w:val="Hervorhebung"/>
           <w:rFonts w:asciiTheme="minorHAnsi" w:hAnsiTheme="minorHAnsi" w:cstheme="minorHAnsi"/>
@@ -1663,10 +1512,60 @@
           <w:sz w:val="32"/>
           <w:szCs w:val="32"/>
         </w:rPr>
-      </w:pPr>
-      <w:bookmarkStart w:id="3" w:name="_Aufgabenverteilung"/>
-      <w:bookmarkEnd w:id="3"/>
-      <w:r>
+        <w:t xml:space="preserve"> Out</w:t>
+      </w:r>
+    </w:p>
+    <w:p>
+      <w:pPr>
+        <w:rPr>
+          <w:sz w:val="24"/>
+          <w:szCs w:val="24"/>
+        </w:rPr>
+      </w:pPr>
+      <w:r>
+        <w:rPr>
+          <w:sz w:val="24"/>
+          <w:szCs w:val="24"/>
+        </w:rPr>
+        <w:t>Das Spielfeld besteht aus 25 Leuchtfeldern die in 5 Reihen und 5 Spalten aufgeteilt sind. Zu Beginn des Spiels leuchten manche Felder gelb und manche sind schwarz. Der Spieler kann durch klicken die Felder aus oder einschalten. Bei einem Klick werden die benachbarten Felder und das geklickte Feld invertiert</w:t>
+      </w:r>
+      <w:bookmarkStart w:id="2" w:name="_GoBack"/>
+      <w:bookmarkEnd w:id="2"/>
+      <w:r>
+        <w:rPr>
+          <w:sz w:val="24"/>
+          <w:szCs w:val="24"/>
+        </w:rPr>
+        <w:t xml:space="preserve">. Das heißt leuchtende Felder werden schwarz und schwarze Felder werden eingeschalten. Ziel ist , wie der Name schon sagt, alle Felder auszuschalten. Am Ende müssen alle Felder schwarz sein. Aber Achtung: Die Zeit wie lange der Spieler gebraucht hat wird auch </w:t>
+      </w:r>
+      <w:proofErr w:type="spellStart"/>
+      <w:r>
+        <w:rPr>
+          <w:sz w:val="24"/>
+          <w:szCs w:val="24"/>
+        </w:rPr>
+        <w:t>getstoppt</w:t>
+      </w:r>
+      <w:proofErr w:type="spellEnd"/>
+      <w:r>
+        <w:rPr>
+          <w:sz w:val="24"/>
+          <w:szCs w:val="24"/>
+        </w:rPr>
+        <w:t>.</w:t>
+      </w:r>
+      <w:r>
+        <w:rPr>
+          <w:sz w:val="24"/>
+          <w:szCs w:val="24"/>
+        </w:rPr>
+        <w:br/>
+      </w:r>
+    </w:p>
+    <w:p>
+      <w:pPr>
+        <w:pStyle w:val="berschrift2"/>
+        <w:spacing w:line="360" w:lineRule="auto"/>
         <w:rPr>
           <w:rStyle w:val="Hervorhebung"/>
           <w:rFonts w:asciiTheme="minorHAnsi" w:hAnsiTheme="minorHAnsi" w:cstheme="minorHAnsi"/>
@@ -1675,6 +1574,167 @@
           <w:sz w:val="32"/>
           <w:szCs w:val="32"/>
         </w:rPr>
+      </w:pPr>
+      <w:bookmarkStart w:id="3" w:name="_Team"/>
+      <w:bookmarkEnd w:id="3"/>
+      <w:r>
+        <w:rPr>
+          <w:rStyle w:val="Hervorhebung"/>
+          <w:rFonts w:asciiTheme="minorHAnsi" w:hAnsiTheme="minorHAnsi" w:cstheme="minorHAnsi"/>
+          <w:i w:val="0"/>
+          <w:color w:val="595959" w:themeColor="text1" w:themeTint="A6"/>
+          <w:sz w:val="32"/>
+          <w:szCs w:val="32"/>
+        </w:rPr>
+        <w:t>Team</w:t>
+      </w:r>
+    </w:p>
+    <w:p>
+      <w:pPr>
+        <w:rPr>
+          <w:sz w:val="24"/>
+          <w:szCs w:val="24"/>
+        </w:rPr>
+      </w:pPr>
+      <w:r>
+        <w:rPr>
+          <w:sz w:val="24"/>
+          <w:szCs w:val="24"/>
+        </w:rPr>
+        <w:t>Folgende Personen sind Teammitglieder:</w:t>
+      </w:r>
+    </w:p>
+    <w:p>
+      <w:pPr>
+        <w:pStyle w:val="Listenabsatz"/>
+        <w:numPr>
+          <w:ilvl w:val="0"/>
+          <w:numId w:val="2"/>
+        </w:numPr>
+        <w:rPr>
+          <w:sz w:val="24"/>
+          <w:szCs w:val="24"/>
+        </w:rPr>
+      </w:pPr>
+      <w:r>
+        <w:rPr>
+          <w:sz w:val="24"/>
+          <w:szCs w:val="24"/>
+        </w:rPr>
+        <w:t xml:space="preserve">Alexander </w:t>
+      </w:r>
+      <w:r>
+        <w:rPr>
+          <w:sz w:val="24"/>
+          <w:szCs w:val="24"/>
+        </w:rPr>
+        <w:t>Hasenberger</w:t>
+      </w:r>
+    </w:p>
+    <w:p>
+      <w:pPr>
+        <w:pStyle w:val="Listenabsatz"/>
+        <w:numPr>
+          <w:ilvl w:val="0"/>
+          <w:numId w:val="2"/>
+        </w:numPr>
+        <w:rPr>
+          <w:sz w:val="24"/>
+          <w:szCs w:val="24"/>
+        </w:rPr>
+      </w:pPr>
+      <w:r>
+        <w:rPr>
+          <w:sz w:val="24"/>
+          <w:szCs w:val="24"/>
+        </w:rPr>
+        <w:t xml:space="preserve">Paul </w:t>
+      </w:r>
+      <w:r>
+        <w:rPr>
+          <w:sz w:val="24"/>
+          <w:szCs w:val="24"/>
+        </w:rPr>
+        <w:t>Mazzolini</w:t>
+      </w:r>
+    </w:p>
+    <w:p>
+      <w:pPr>
+        <w:pStyle w:val="Listenabsatz"/>
+        <w:numPr>
+          <w:ilvl w:val="0"/>
+          <w:numId w:val="2"/>
+        </w:numPr>
+        <w:rPr>
+          <w:sz w:val="24"/>
+          <w:szCs w:val="24"/>
+        </w:rPr>
+      </w:pPr>
+      <w:r>
+        <w:rPr>
+          <w:sz w:val="24"/>
+          <w:szCs w:val="24"/>
+        </w:rPr>
+        <w:t xml:space="preserve">Adrian </w:t>
+      </w:r>
+      <w:r>
+        <w:rPr>
+          <w:sz w:val="24"/>
+          <w:szCs w:val="24"/>
+        </w:rPr>
+        <w:t>Reichmann</w:t>
+      </w:r>
+    </w:p>
+    <w:p>
+      <w:pPr>
+        <w:pStyle w:val="Listenabsatz"/>
+        <w:numPr>
+          <w:ilvl w:val="0"/>
+          <w:numId w:val="2"/>
+        </w:numPr>
+      </w:pPr>
+      <w:r>
+        <w:rPr>
+          <w:sz w:val="24"/>
+          <w:szCs w:val="24"/>
+        </w:rPr>
+        <w:t xml:space="preserve">Manuel </w:t>
+      </w:r>
+      <w:r>
+        <w:rPr>
+          <w:sz w:val="24"/>
+          <w:szCs w:val="24"/>
+        </w:rPr>
+        <w:t>Seemann</w:t>
+      </w:r>
+      <w:r>
+        <w:br/>
+      </w:r>
+    </w:p>
+    <w:p>
+      <w:pPr>
+        <w:pStyle w:val="berschrift2"/>
+        <w:spacing w:line="360" w:lineRule="auto"/>
+        <w:rPr>
+          <w:rStyle w:val="Hervorhebung"/>
+          <w:rFonts w:asciiTheme="minorHAnsi" w:hAnsiTheme="minorHAnsi" w:cstheme="minorHAnsi"/>
+          <w:i w:val="0"/>
+          <w:color w:val="595959" w:themeColor="text1" w:themeTint="A6"/>
+          <w:sz w:val="32"/>
+          <w:szCs w:val="32"/>
+        </w:rPr>
+      </w:pPr>
+      <w:bookmarkStart w:id="4" w:name="_Aufgabenverteilung"/>
+      <w:bookmarkEnd w:id="4"/>
+      <w:r>
+        <w:rPr>
+          <w:rStyle w:val="Hervorhebung"/>
+          <w:rFonts w:asciiTheme="minorHAnsi" w:hAnsiTheme="minorHAnsi" w:cstheme="minorHAnsi"/>
+          <w:i w:val="0"/>
+          <w:color w:val="595959" w:themeColor="text1" w:themeTint="A6"/>
+          <w:sz w:val="32"/>
+          <w:szCs w:val="32"/>
+        </w:rPr>
         <w:t>Aufgabenverteilung</w:t>
       </w:r>
     </w:p>
@@ -1692,7 +1752,17 @@
       </w:r>
       <w:r>
         <w:br/>
-        <w:t>Mazzolini: View, Controller</w:t>
+      </w:r>
+      <w:proofErr w:type="spellStart"/>
+      <w:r>
+        <w:t>Mazzolini</w:t>
+      </w:r>
+      <w:proofErr w:type="spellEnd"/>
+      <w:r>
+        <w:t>: View, Controller</w:t>
+      </w:r>
+      <w:r>
+        <w:t xml:space="preserve"> , Model</w:t>
       </w:r>
       <w:r>
         <w:br/>
@@ -1701,8 +1771,6 @@
       <w:r>
         <w:t xml:space="preserve"> , Controller , Model , View</w:t>
       </w:r>
-      <w:bookmarkStart w:id="4" w:name="_GoBack"/>
-      <w:bookmarkEnd w:id="4"/>
       <w:r>
         <w:br/>
         <w:t xml:space="preserve">Seemann: </w:t>
@@ -1783,7 +1851,7 @@
             <v:imagedata r:id="rId9" o:title=""/>
             <w10:wrap type="tight"/>
           </v:shape>
-          <o:OLEObject Type="Embed" ProgID="Visio.Drawing.15" ShapeID="_x0000_s1026" DrawAspect="Content" ObjectID="_1541501603" r:id="rId10"/>
+          <o:OLEObject Type="Embed" ProgID="Visio.Drawing.15" ShapeID="_x0000_s1026" DrawAspect="Content" ObjectID="_1541503829" r:id="rId10"/>
         </w:object>
       </w:r>
     </w:p>
@@ -24373,9 +24441,9 @@
   </w:compat>
   <w:rsids>
     <w:rsidRoot w:val="009641EF"/>
+    <w:rsid w:val="000742F2"/>
     <w:rsid w:val="000C5F89"/>
     <w:rsid w:val="003E47D2"/>
-    <w:rsid w:val="005B7A09"/>
     <w:rsid w:val="009641EF"/>
     <w:rsid w:val="00DD0BB6"/>
     <w:rsid w:val="00EA0265"/>
@@ -25170,7 +25238,7 @@
 </file>
 
 <file path=customXml/itemProps2.xml><?xml version="1.0" encoding="utf-8"?>
-<ds:datastoreItem xmlns:ds="http://schemas.openxmlformats.org/officeDocument/2006/customXml" ds:itemID="{C487EF8D-5FA8-4CB9-8B18-1EAF9B082F9F}">
+<ds:datastoreItem xmlns:ds="http://schemas.openxmlformats.org/officeDocument/2006/customXml" ds:itemID="{8E129766-AE19-4159-94F5-F628514EF2DD}">
   <ds:schemaRefs>
     <ds:schemaRef ds:uri="http://schemas.openxmlformats.org/officeDocument/2006/bibliography"/>
   </ds:schemaRefs>

</xml_diff>

<commit_message>
Dokumentation wurde erweitert und die Readme aktualisiert
</commit_message>
<xml_diff>
--- a/Dokumentation AU09 Teamarbeit 2.docx
+++ b/Dokumentation AU09 Teamarbeit 2.docx
@@ -1056,13 +1056,9 @@
     <w:sdt>
       <w:sdtPr>
         <w:rPr>
-          <w:rFonts w:asciiTheme="minorHAnsi" w:eastAsiaTheme="minorEastAsia" w:hAnsiTheme="minorHAnsi" w:cs="Times New Roman"/>
-          <w:color w:val="auto"/>
-          <w:sz w:val="22"/>
-          <w:szCs w:val="22"/>
-          <w:lang w:val="de-DE" w:eastAsia="en-US"/>
-        </w:rPr>
-        <w:id w:val="-1164157076"/>
+          <w:lang w:val="de-DE"/>
+        </w:rPr>
+        <w:id w:val="67155878"/>
         <w:docPartObj>
           <w:docPartGallery w:val="Table of Contents"/>
           <w:docPartUnique/>
@@ -1070,7 +1066,13 @@
       </w:sdtPr>
       <w:sdtEndPr>
         <w:rPr>
-          <w:rFonts w:eastAsiaTheme="minorHAnsi" w:cstheme="minorBidi"/>
+          <w:rFonts w:asciiTheme="minorHAnsi" w:eastAsiaTheme="minorHAnsi" w:hAnsiTheme="minorHAnsi" w:cstheme="minorBidi"/>
+          <w:b/>
+          <w:bCs/>
+          <w:color w:val="auto"/>
+          <w:sz w:val="22"/>
+          <w:szCs w:val="22"/>
+          <w:lang w:eastAsia="en-US"/>
         </w:rPr>
       </w:sdtEndPr>
       <w:sdtContent>
@@ -1082,285 +1084,726 @@
             <w:rPr>
               <w:lang w:val="de-DE"/>
             </w:rPr>
-            <w:t>Inhaltsverzeichnis</w:t>
+            <w:t>Inhalt</w:t>
           </w:r>
         </w:p>
         <w:p>
           <w:pPr>
-            <w:pStyle w:val="Verzeichnis1"/>
+            <w:pStyle w:val="Verzeichnis2"/>
+            <w:tabs>
+              <w:tab w:val="right" w:leader="dot" w:pos="9062"/>
+            </w:tabs>
+            <w:rPr>
+              <w:rFonts w:cstheme="minorBidi"/>
+              <w:noProof/>
+            </w:rPr>
           </w:pPr>
-          <w:sdt>
-            <w:sdtPr>
+          <w:r>
+            <w:fldChar w:fldCharType="begin"/>
+          </w:r>
+          <w:r>
+            <w:instrText xml:space="preserve"> TOC \o "1-3" \h \z \u </w:instrText>
+          </w:r>
+          <w:r>
+            <w:fldChar w:fldCharType="separate"/>
+          </w:r>
+          <w:hyperlink w:anchor="_Toc467768181" w:history="1">
+            <w:r>
               <w:rPr>
-                <w:b/>
-                <w:bCs/>
+                <w:rStyle w:val="Hyperlink"/>
+                <w:rFonts w:cstheme="minorHAnsi"/>
+                <w:noProof/>
               </w:rPr>
-              <w:id w:val="183865962"/>
-              <w:placeholder>
-                <w:docPart w:val="A191785F20154B89801205B60AD1A54A"/>
-              </w:placeholder>
-            </w:sdtPr>
-            <w:sdtEndPr/>
-            <w:sdtContent>
-              <w:hyperlink w:anchor="_Die_Aufgabenstellung" w:history="1">
-                <w:r>
-                  <w:rPr>
-                    <w:rStyle w:val="Hyperlink"/>
-                    <w:b/>
-                    <w:color w:val="auto"/>
-                    <w:u w:val="none"/>
-                  </w:rPr>
-                  <w:t>Die Aufgabenstellung</w:t>
-                </w:r>
-              </w:hyperlink>
-            </w:sdtContent>
-          </w:sdt>
-          <w:r>
-            <w:ptab w:relativeTo="margin" w:alignment="right" w:leader="dot"/>
-          </w:r>
+              <w:t>Die Aufgabenstellung</w:t>
+            </w:r>
+            <w:r>
+              <w:rPr>
+                <w:noProof/>
+                <w:webHidden/>
+              </w:rPr>
+              <w:tab/>
+            </w:r>
+            <w:r>
+              <w:rPr>
+                <w:noProof/>
+                <w:webHidden/>
+              </w:rPr>
+              <w:fldChar w:fldCharType="begin"/>
+            </w:r>
+            <w:r>
+              <w:rPr>
+                <w:noProof/>
+                <w:webHidden/>
+              </w:rPr>
+              <w:instrText xml:space="preserve"> PAGEREF _Toc467768181 \h </w:instrText>
+            </w:r>
+            <w:r>
+              <w:rPr>
+                <w:noProof/>
+                <w:webHidden/>
+              </w:rPr>
+            </w:r>
+            <w:r>
+              <w:rPr>
+                <w:noProof/>
+                <w:webHidden/>
+              </w:rPr>
+              <w:fldChar w:fldCharType="separate"/>
+            </w:r>
+            <w:r>
+              <w:rPr>
+                <w:noProof/>
+                <w:webHidden/>
+              </w:rPr>
+              <w:t>2</w:t>
+            </w:r>
+            <w:r>
+              <w:rPr>
+                <w:noProof/>
+                <w:webHidden/>
+              </w:rPr>
+              <w:fldChar w:fldCharType="end"/>
+            </w:r>
+          </w:hyperlink>
+        </w:p>
+        <w:p>
+          <w:pPr>
+            <w:pStyle w:val="Verzeichnis2"/>
+            <w:tabs>
+              <w:tab w:val="right" w:leader="dot" w:pos="9062"/>
+            </w:tabs>
+            <w:rPr>
+              <w:rFonts w:cstheme="minorBidi"/>
+              <w:noProof/>
+            </w:rPr>
+          </w:pPr>
+          <w:hyperlink w:anchor="_Toc467768182" w:history="1">
+            <w:r>
+              <w:rPr>
+                <w:rStyle w:val="Hyperlink"/>
+                <w:rFonts w:cstheme="minorHAnsi"/>
+                <w:noProof/>
+              </w:rPr>
+              <w:t>Spielprinzip Lights Out</w:t>
+            </w:r>
+            <w:r>
+              <w:rPr>
+                <w:noProof/>
+                <w:webHidden/>
+              </w:rPr>
+              <w:tab/>
+            </w:r>
+            <w:r>
+              <w:rPr>
+                <w:noProof/>
+                <w:webHidden/>
+              </w:rPr>
+              <w:fldChar w:fldCharType="begin"/>
+            </w:r>
+            <w:r>
+              <w:rPr>
+                <w:noProof/>
+                <w:webHidden/>
+              </w:rPr>
+              <w:instrText xml:space="preserve"> PAGEREF _Toc467768182 \h </w:instrText>
+            </w:r>
+            <w:r>
+              <w:rPr>
+                <w:noProof/>
+                <w:webHidden/>
+              </w:rPr>
+            </w:r>
+            <w:r>
+              <w:rPr>
+                <w:noProof/>
+                <w:webHidden/>
+              </w:rPr>
+              <w:fldChar w:fldCharType="separate"/>
+            </w:r>
+            <w:r>
+              <w:rPr>
+                <w:noProof/>
+                <w:webHidden/>
+              </w:rPr>
+              <w:t>2</w:t>
+            </w:r>
+            <w:r>
+              <w:rPr>
+                <w:noProof/>
+                <w:webHidden/>
+              </w:rPr>
+              <w:fldChar w:fldCharType="end"/>
+            </w:r>
+          </w:hyperlink>
+        </w:p>
+        <w:p>
+          <w:pPr>
+            <w:pStyle w:val="Verzeichnis2"/>
+            <w:tabs>
+              <w:tab w:val="right" w:leader="dot" w:pos="9062"/>
+            </w:tabs>
+            <w:rPr>
+              <w:rFonts w:cstheme="minorBidi"/>
+              <w:noProof/>
+            </w:rPr>
+          </w:pPr>
+          <w:hyperlink w:anchor="_Toc467768183" w:history="1">
+            <w:r>
+              <w:rPr>
+                <w:rStyle w:val="Hyperlink"/>
+                <w:rFonts w:cstheme="minorHAnsi"/>
+                <w:noProof/>
+              </w:rPr>
+              <w:t>Team</w:t>
+            </w:r>
+            <w:r>
+              <w:rPr>
+                <w:noProof/>
+                <w:webHidden/>
+              </w:rPr>
+              <w:tab/>
+            </w:r>
+            <w:r>
+              <w:rPr>
+                <w:noProof/>
+                <w:webHidden/>
+              </w:rPr>
+              <w:fldChar w:fldCharType="begin"/>
+            </w:r>
+            <w:r>
+              <w:rPr>
+                <w:noProof/>
+                <w:webHidden/>
+              </w:rPr>
+              <w:instrText xml:space="preserve"> PAGEREF _Toc467768183 \h </w:instrText>
+            </w:r>
+            <w:r>
+              <w:rPr>
+                <w:noProof/>
+                <w:webHidden/>
+              </w:rPr>
+            </w:r>
+            <w:r>
+              <w:rPr>
+                <w:noProof/>
+                <w:webHidden/>
+              </w:rPr>
+              <w:fldChar w:fldCharType="separate"/>
+            </w:r>
+            <w:r>
+              <w:rPr>
+                <w:noProof/>
+                <w:webHidden/>
+              </w:rPr>
+              <w:t>2</w:t>
+            </w:r>
+            <w:r>
+              <w:rPr>
+                <w:noProof/>
+                <w:webHidden/>
+              </w:rPr>
+              <w:fldChar w:fldCharType="end"/>
+            </w:r>
+          </w:hyperlink>
+        </w:p>
+        <w:p>
+          <w:pPr>
+            <w:pStyle w:val="Verzeichnis2"/>
+            <w:tabs>
+              <w:tab w:val="right" w:leader="dot" w:pos="9062"/>
+            </w:tabs>
+            <w:rPr>
+              <w:rFonts w:cstheme="minorBidi"/>
+              <w:noProof/>
+            </w:rPr>
+          </w:pPr>
+          <w:hyperlink w:anchor="_Toc467768184" w:history="1">
+            <w:r>
+              <w:rPr>
+                <w:rStyle w:val="Hyperlink"/>
+                <w:rFonts w:cstheme="minorHAnsi"/>
+                <w:noProof/>
+              </w:rPr>
+              <w:t>Aufgabenverteilung</w:t>
+            </w:r>
+            <w:r>
+              <w:rPr>
+                <w:noProof/>
+                <w:webHidden/>
+              </w:rPr>
+              <w:tab/>
+            </w:r>
+            <w:r>
+              <w:rPr>
+                <w:noProof/>
+                <w:webHidden/>
+              </w:rPr>
+              <w:fldChar w:fldCharType="begin"/>
+            </w:r>
+            <w:r>
+              <w:rPr>
+                <w:noProof/>
+                <w:webHidden/>
+              </w:rPr>
+              <w:instrText xml:space="preserve"> PAGEREF _Toc467768184 \h </w:instrText>
+            </w:r>
+            <w:r>
+              <w:rPr>
+                <w:noProof/>
+                <w:webHidden/>
+              </w:rPr>
+            </w:r>
+            <w:r>
+              <w:rPr>
+                <w:noProof/>
+                <w:webHidden/>
+              </w:rPr>
+              <w:fldChar w:fldCharType="separate"/>
+            </w:r>
+            <w:r>
+              <w:rPr>
+                <w:noProof/>
+                <w:webHidden/>
+              </w:rPr>
+              <w:t>2</w:t>
+            </w:r>
+            <w:r>
+              <w:rPr>
+                <w:noProof/>
+                <w:webHidden/>
+              </w:rPr>
+              <w:fldChar w:fldCharType="end"/>
+            </w:r>
+          </w:hyperlink>
+        </w:p>
+        <w:p>
+          <w:pPr>
+            <w:pStyle w:val="Verzeichnis2"/>
+            <w:tabs>
+              <w:tab w:val="right" w:leader="dot" w:pos="9062"/>
+            </w:tabs>
+            <w:rPr>
+              <w:rFonts w:cstheme="minorBidi"/>
+              <w:noProof/>
+            </w:rPr>
+          </w:pPr>
+          <w:hyperlink w:anchor="_Toc467768185" w:history="1">
+            <w:r>
+              <w:rPr>
+                <w:rStyle w:val="Hyperlink"/>
+                <w:rFonts w:cstheme="minorHAnsi"/>
+                <w:noProof/>
+              </w:rPr>
+              <w:t>UML</w:t>
+            </w:r>
+            <w:r>
+              <w:rPr>
+                <w:noProof/>
+                <w:webHidden/>
+              </w:rPr>
+              <w:tab/>
+            </w:r>
+            <w:r>
+              <w:rPr>
+                <w:noProof/>
+                <w:webHidden/>
+              </w:rPr>
+              <w:fldChar w:fldCharType="begin"/>
+            </w:r>
+            <w:r>
+              <w:rPr>
+                <w:noProof/>
+                <w:webHidden/>
+              </w:rPr>
+              <w:instrText xml:space="preserve"> PAGEREF _Toc467768185 \h </w:instrText>
+            </w:r>
+            <w:r>
+              <w:rPr>
+                <w:noProof/>
+                <w:webHidden/>
+              </w:rPr>
+            </w:r>
+            <w:r>
+              <w:rPr>
+                <w:noProof/>
+                <w:webHidden/>
+              </w:rPr>
+              <w:fldChar w:fldCharType="separate"/>
+            </w:r>
+            <w:r>
+              <w:rPr>
+                <w:noProof/>
+                <w:webHidden/>
+              </w:rPr>
+              <w:t>3</w:t>
+            </w:r>
+            <w:r>
+              <w:rPr>
+                <w:noProof/>
+                <w:webHidden/>
+              </w:rPr>
+              <w:fldChar w:fldCharType="end"/>
+            </w:r>
+          </w:hyperlink>
+        </w:p>
+        <w:p>
+          <w:pPr>
+            <w:pStyle w:val="Verzeichnis2"/>
+            <w:tabs>
+              <w:tab w:val="right" w:leader="dot" w:pos="9062"/>
+            </w:tabs>
+            <w:rPr>
+              <w:rFonts w:cstheme="minorBidi"/>
+              <w:noProof/>
+            </w:rPr>
+          </w:pPr>
+          <w:hyperlink w:anchor="_Toc467768186" w:history="1">
+            <w:r>
+              <w:rPr>
+                <w:rStyle w:val="Hyperlink"/>
+                <w:rFonts w:cstheme="minorHAnsi"/>
+                <w:noProof/>
+              </w:rPr>
+              <w:t>Klassen</w:t>
+            </w:r>
+            <w:r>
+              <w:rPr>
+                <w:noProof/>
+                <w:webHidden/>
+              </w:rPr>
+              <w:tab/>
+            </w:r>
+            <w:r>
+              <w:rPr>
+                <w:noProof/>
+                <w:webHidden/>
+              </w:rPr>
+              <w:fldChar w:fldCharType="begin"/>
+            </w:r>
+            <w:r>
+              <w:rPr>
+                <w:noProof/>
+                <w:webHidden/>
+              </w:rPr>
+              <w:instrText xml:space="preserve"> PAGEREF _Toc467768186 \h </w:instrText>
+            </w:r>
+            <w:r>
+              <w:rPr>
+                <w:noProof/>
+                <w:webHidden/>
+              </w:rPr>
+            </w:r>
+            <w:r>
+              <w:rPr>
+                <w:noProof/>
+                <w:webHidden/>
+              </w:rPr>
+              <w:fldChar w:fldCharType="separate"/>
+            </w:r>
+            <w:r>
+              <w:rPr>
+                <w:noProof/>
+                <w:webHidden/>
+              </w:rPr>
+              <w:t>4</w:t>
+            </w:r>
+            <w:r>
+              <w:rPr>
+                <w:noProof/>
+                <w:webHidden/>
+              </w:rPr>
+              <w:fldChar w:fldCharType="end"/>
+            </w:r>
+          </w:hyperlink>
+        </w:p>
+        <w:p>
+          <w:pPr>
+            <w:pStyle w:val="Verzeichnis2"/>
+            <w:tabs>
+              <w:tab w:val="right" w:leader="dot" w:pos="9062"/>
+            </w:tabs>
+            <w:rPr>
+              <w:rFonts w:cstheme="minorBidi"/>
+              <w:noProof/>
+            </w:rPr>
+          </w:pPr>
+          <w:hyperlink w:anchor="_Toc467768187" w:history="1">
+            <w:r>
+              <w:rPr>
+                <w:rStyle w:val="Hyperlink"/>
+                <w:rFonts w:cstheme="minorHAnsi"/>
+                <w:noProof/>
+              </w:rPr>
+              <w:t>GUI/View</w:t>
+            </w:r>
+            <w:r>
+              <w:rPr>
+                <w:noProof/>
+                <w:webHidden/>
+              </w:rPr>
+              <w:tab/>
+            </w:r>
+            <w:r>
+              <w:rPr>
+                <w:noProof/>
+                <w:webHidden/>
+              </w:rPr>
+              <w:fldChar w:fldCharType="begin"/>
+            </w:r>
+            <w:r>
+              <w:rPr>
+                <w:noProof/>
+                <w:webHidden/>
+              </w:rPr>
+              <w:instrText xml:space="preserve"> PAGEREF _Toc467768187 \h </w:instrText>
+            </w:r>
+            <w:r>
+              <w:rPr>
+                <w:noProof/>
+                <w:webHidden/>
+              </w:rPr>
+            </w:r>
+            <w:r>
+              <w:rPr>
+                <w:noProof/>
+                <w:webHidden/>
+              </w:rPr>
+              <w:fldChar w:fldCharType="separate"/>
+            </w:r>
+            <w:r>
+              <w:rPr>
+                <w:noProof/>
+                <w:webHidden/>
+              </w:rPr>
+              <w:t>4</w:t>
+            </w:r>
+            <w:r>
+              <w:rPr>
+                <w:noProof/>
+                <w:webHidden/>
+              </w:rPr>
+              <w:fldChar w:fldCharType="end"/>
+            </w:r>
+          </w:hyperlink>
+        </w:p>
+        <w:p>
+          <w:pPr>
+            <w:pStyle w:val="Verzeichnis2"/>
+            <w:tabs>
+              <w:tab w:val="right" w:leader="dot" w:pos="9062"/>
+            </w:tabs>
+            <w:rPr>
+              <w:rFonts w:cstheme="minorBidi"/>
+              <w:noProof/>
+            </w:rPr>
+          </w:pPr>
+          <w:hyperlink w:anchor="_Toc467768188" w:history="1">
+            <w:r>
+              <w:rPr>
+                <w:rStyle w:val="Hyperlink"/>
+                <w:rFonts w:cstheme="minorHAnsi"/>
+                <w:noProof/>
+              </w:rPr>
+              <w:t>Ereignissteuerung/Controller</w:t>
+            </w:r>
+            <w:r>
+              <w:rPr>
+                <w:noProof/>
+                <w:webHidden/>
+              </w:rPr>
+              <w:tab/>
+            </w:r>
+            <w:r>
+              <w:rPr>
+                <w:noProof/>
+                <w:webHidden/>
+              </w:rPr>
+              <w:fldChar w:fldCharType="begin"/>
+            </w:r>
+            <w:r>
+              <w:rPr>
+                <w:noProof/>
+                <w:webHidden/>
+              </w:rPr>
+              <w:instrText xml:space="preserve"> PAGEREF _Toc467768188 \h </w:instrText>
+            </w:r>
+            <w:r>
+              <w:rPr>
+                <w:noProof/>
+                <w:webHidden/>
+              </w:rPr>
+            </w:r>
+            <w:r>
+              <w:rPr>
+                <w:noProof/>
+                <w:webHidden/>
+              </w:rPr>
+              <w:fldChar w:fldCharType="separate"/>
+            </w:r>
+            <w:r>
+              <w:rPr>
+                <w:noProof/>
+                <w:webHidden/>
+              </w:rPr>
+              <w:t>6</w:t>
+            </w:r>
+            <w:r>
+              <w:rPr>
+                <w:noProof/>
+                <w:webHidden/>
+              </w:rPr>
+              <w:fldChar w:fldCharType="end"/>
+            </w:r>
+          </w:hyperlink>
+        </w:p>
+        <w:p>
+          <w:pPr>
+            <w:pStyle w:val="Verzeichnis2"/>
+            <w:tabs>
+              <w:tab w:val="right" w:leader="dot" w:pos="9062"/>
+            </w:tabs>
+            <w:rPr>
+              <w:rFonts w:cstheme="minorBidi"/>
+              <w:noProof/>
+            </w:rPr>
+          </w:pPr>
+          <w:hyperlink w:anchor="_Toc467768189" w:history="1">
+            <w:r>
+              <w:rPr>
+                <w:rStyle w:val="Hyperlink"/>
+                <w:rFonts w:cstheme="minorHAnsi"/>
+                <w:noProof/>
+              </w:rPr>
+              <w:t>Model</w:t>
+            </w:r>
+            <w:r>
+              <w:rPr>
+                <w:noProof/>
+                <w:webHidden/>
+              </w:rPr>
+              <w:tab/>
+            </w:r>
+            <w:r>
+              <w:rPr>
+                <w:noProof/>
+                <w:webHidden/>
+              </w:rPr>
+              <w:fldChar w:fldCharType="begin"/>
+            </w:r>
+            <w:r>
+              <w:rPr>
+                <w:noProof/>
+                <w:webHidden/>
+              </w:rPr>
+              <w:instrText xml:space="preserve"> PAGEREF _Toc467768189 \h </w:instrText>
+            </w:r>
+            <w:r>
+              <w:rPr>
+                <w:noProof/>
+                <w:webHidden/>
+              </w:rPr>
+            </w:r>
+            <w:r>
+              <w:rPr>
+                <w:noProof/>
+                <w:webHidden/>
+              </w:rPr>
+              <w:fldChar w:fldCharType="separate"/>
+            </w:r>
+            <w:r>
+              <w:rPr>
+                <w:noProof/>
+                <w:webHidden/>
+              </w:rPr>
+              <w:t>7</w:t>
+            </w:r>
+            <w:r>
+              <w:rPr>
+                <w:noProof/>
+                <w:webHidden/>
+              </w:rPr>
+              <w:fldChar w:fldCharType="end"/>
+            </w:r>
+          </w:hyperlink>
+        </w:p>
+        <w:p>
+          <w:pPr>
+            <w:pStyle w:val="Verzeichnis2"/>
+            <w:tabs>
+              <w:tab w:val="right" w:leader="dot" w:pos="9062"/>
+            </w:tabs>
+            <w:rPr>
+              <w:rFonts w:cstheme="minorBidi"/>
+              <w:noProof/>
+            </w:rPr>
+          </w:pPr>
+          <w:hyperlink w:anchor="_Toc467768190" w:history="1">
+            <w:r>
+              <w:rPr>
+                <w:rStyle w:val="Hyperlink"/>
+                <w:rFonts w:cstheme="minorHAnsi"/>
+                <w:noProof/>
+              </w:rPr>
+              <w:t>GUI</w:t>
+            </w:r>
+            <w:r>
+              <w:rPr>
+                <w:noProof/>
+                <w:webHidden/>
+              </w:rPr>
+              <w:tab/>
+            </w:r>
+            <w:r>
+              <w:rPr>
+                <w:noProof/>
+                <w:webHidden/>
+              </w:rPr>
+              <w:fldChar w:fldCharType="begin"/>
+            </w:r>
+            <w:r>
+              <w:rPr>
+                <w:noProof/>
+                <w:webHidden/>
+              </w:rPr>
+              <w:instrText xml:space="preserve"> PAGEREF _Toc467768190 \h </w:instrText>
+            </w:r>
+            <w:r>
+              <w:rPr>
+                <w:noProof/>
+                <w:webHidden/>
+              </w:rPr>
+            </w:r>
+            <w:r>
+              <w:rPr>
+                <w:noProof/>
+                <w:webHidden/>
+              </w:rPr>
+              <w:fldChar w:fldCharType="separate"/>
+            </w:r>
+            <w:r>
+              <w:rPr>
+                <w:noProof/>
+                <w:webHidden/>
+              </w:rPr>
+              <w:t>9</w:t>
+            </w:r>
+            <w:r>
+              <w:rPr>
+                <w:noProof/>
+                <w:webHidden/>
+              </w:rPr>
+              <w:fldChar w:fldCharType="end"/>
+            </w:r>
+          </w:hyperlink>
+        </w:p>
+        <w:p>
           <w:r>
             <w:rPr>
               <w:b/>
               <w:bCs/>
               <w:lang w:val="de-DE"/>
             </w:rPr>
-            <w:t>2</w:t>
-          </w:r>
-        </w:p>
-        <w:p>
-          <w:pPr>
-            <w:pStyle w:val="Verzeichnis1"/>
-            <w:rPr>
-              <w:b/>
-              <w:bCs/>
-              <w:lang w:val="de-DE"/>
-            </w:rPr>
-          </w:pPr>
-          <w:hyperlink w:anchor="_Informationen_zu_Lights" w:history="1">
-            <w:r>
-              <w:rPr>
-                <w:rStyle w:val="Hyperlink"/>
-                <w:b/>
-                <w:color w:val="auto"/>
-                <w:u w:val="none"/>
-              </w:rPr>
-              <w:t>Informationen zu Lights Out</w:t>
-            </w:r>
-          </w:hyperlink>
-          <w:r>
-            <w:ptab w:relativeTo="margin" w:alignment="right" w:leader="dot"/>
-          </w:r>
-          <w:r>
-            <w:rPr>
-              <w:b/>
-              <w:bCs/>
-              <w:lang w:val="de-DE"/>
-            </w:rPr>
-            <w:t>2</w:t>
-          </w:r>
-        </w:p>
-        <w:p>
-          <w:pPr>
-            <w:pStyle w:val="Verzeichnis1"/>
-          </w:pPr>
-          <w:hyperlink w:anchor="_Team" w:history="1">
-            <w:r>
-              <w:rPr>
-                <w:rStyle w:val="Hyperlink"/>
-                <w:b/>
-                <w:color w:val="auto"/>
-                <w:u w:val="none"/>
-              </w:rPr>
-              <w:t>Team</w:t>
-            </w:r>
-          </w:hyperlink>
-          <w:r>
-            <w:ptab w:relativeTo="margin" w:alignment="right" w:leader="dot"/>
-          </w:r>
-          <w:r>
-            <w:rPr>
-              <w:b/>
-              <w:bCs/>
-              <w:lang w:val="de-DE"/>
-            </w:rPr>
-            <w:t>2</w:t>
-          </w:r>
-        </w:p>
-        <w:p>
-          <w:pPr>
-            <w:pStyle w:val="Verzeichnis1"/>
-            <w:rPr>
-              <w:b/>
-              <w:bCs/>
-              <w:lang w:val="de-DE"/>
-            </w:rPr>
-          </w:pPr>
-          <w:hyperlink w:anchor="_Aufgabenverteilung" w:history="1">
-            <w:r>
-              <w:rPr>
-                <w:rStyle w:val="Hyperlink"/>
-                <w:b/>
-                <w:color w:val="auto"/>
-                <w:u w:val="none"/>
-              </w:rPr>
-              <w:t>Aufgabenverteilung</w:t>
-            </w:r>
-          </w:hyperlink>
-          <w:r>
-            <w:ptab w:relativeTo="margin" w:alignment="right" w:leader="dot"/>
-          </w:r>
-          <w:r>
-            <w:rPr>
-              <w:b/>
-              <w:bCs/>
-              <w:lang w:val="de-DE"/>
-            </w:rPr>
-            <w:t>2</w:t>
-          </w:r>
-        </w:p>
-        <w:p>
-          <w:pPr>
-            <w:pStyle w:val="Verzeichnis1"/>
-          </w:pPr>
-          <w:hyperlink w:anchor="_UML" w:history="1">
-            <w:r>
-              <w:rPr>
-                <w:rStyle w:val="Hyperlink"/>
-                <w:b/>
-                <w:color w:val="auto"/>
-                <w:u w:val="none"/>
-              </w:rPr>
-              <w:t>UML</w:t>
-            </w:r>
-          </w:hyperlink>
-          <w:r>
-            <w:ptab w:relativeTo="margin" w:alignment="right" w:leader="dot"/>
-          </w:r>
-          <w:r>
-            <w:rPr>
-              <w:b/>
-              <w:bCs/>
-              <w:lang w:val="de-DE"/>
-            </w:rPr>
-            <w:t>3</w:t>
-          </w:r>
-        </w:p>
-        <w:p>
-          <w:pPr>
-            <w:pStyle w:val="Verzeichnis1"/>
-            <w:rPr>
-              <w:b/>
-            </w:rPr>
-          </w:pPr>
-          <w:hyperlink w:anchor="_Klassen" w:history="1">
-            <w:r>
-              <w:rPr>
-                <w:rStyle w:val="Hyperlink"/>
-                <w:b/>
-                <w:color w:val="auto"/>
-                <w:u w:val="none"/>
-              </w:rPr>
-              <w:t>Klassen</w:t>
-            </w:r>
-          </w:hyperlink>
-          <w:r>
-            <w:ptab w:relativeTo="margin" w:alignment="right" w:leader="dot"/>
-          </w:r>
-          <w:r>
-            <w:rPr>
-              <w:b/>
-            </w:rPr>
-            <w:t>4</w:t>
-          </w:r>
-        </w:p>
-        <w:p>
-          <w:pPr>
-            <w:pStyle w:val="Verzeichnis1"/>
-            <w:rPr>
-              <w:b/>
-            </w:rPr>
-          </w:pPr>
-          <w:r>
-            <w:tab/>
-          </w:r>
-          <w:hyperlink w:anchor="_GUI/View" w:history="1">
-            <w:r>
-              <w:rPr>
-                <w:rStyle w:val="Hyperlink"/>
-                <w:b/>
-                <w:color w:val="auto"/>
-                <w:u w:val="none"/>
-              </w:rPr>
-              <w:t>GUI/View</w:t>
-            </w:r>
-          </w:hyperlink>
-          <w:r>
-            <w:ptab w:relativeTo="margin" w:alignment="right" w:leader="dot"/>
-          </w:r>
-          <w:r>
-            <w:rPr>
-              <w:b/>
-            </w:rPr>
-            <w:t>4</w:t>
-          </w:r>
-        </w:p>
-        <w:p>
-          <w:pPr>
-            <w:pStyle w:val="Verzeichnis1"/>
-            <w:rPr>
-              <w:b/>
-            </w:rPr>
-          </w:pPr>
-          <w:r>
-            <w:tab/>
-          </w:r>
-          <w:hyperlink w:anchor="_Ereignissteuerung/Controller" w:history="1">
-            <w:r>
-              <w:rPr>
-                <w:rStyle w:val="Hyperlink"/>
-                <w:b/>
-                <w:color w:val="auto"/>
-                <w:u w:val="none"/>
-              </w:rPr>
-              <w:t>Ereignissteuerung/Controller</w:t>
-            </w:r>
-          </w:hyperlink>
-          <w:r>
-            <w:ptab w:relativeTo="margin" w:alignment="right" w:leader="dot"/>
-          </w:r>
-          <w:r>
-            <w:rPr>
-              <w:b/>
-            </w:rPr>
-            <w:t>6</w:t>
-          </w:r>
-        </w:p>
-        <w:p>
-          <w:pPr>
-            <w:ind w:firstLine="708"/>
-            <w:rPr>
-              <w:lang w:eastAsia="de-AT"/>
-            </w:rPr>
-          </w:pPr>
-          <w:hyperlink w:anchor="_Model" w:history="1">
-            <w:r>
-              <w:rPr>
-                <w:rStyle w:val="Hyperlink"/>
-                <w:b/>
-                <w:color w:val="auto"/>
-                <w:u w:val="none"/>
-              </w:rPr>
-              <w:t>Model</w:t>
-            </w:r>
-          </w:hyperlink>
-          <w:r>
-            <w:ptab w:relativeTo="margin" w:alignment="right" w:leader="dot"/>
-          </w:r>
-          <w:r>
-            <w:rPr>
-              <w:b/>
-            </w:rPr>
-            <w:t>6</w:t>
+            <w:fldChar w:fldCharType="end"/>
           </w:r>
         </w:p>
       </w:sdtContent>
@@ -1403,8 +1846,6 @@
           <w:szCs w:val="32"/>
         </w:rPr>
       </w:pPr>
-      <w:bookmarkStart w:id="0" w:name="_Die_Aufgabenstellung"/>
-      <w:bookmarkEnd w:id="0"/>
     </w:p>
     <w:p>
       <w:pPr>
@@ -1419,6 +1860,7 @@
           <w:szCs w:val="32"/>
         </w:rPr>
       </w:pPr>
+      <w:bookmarkStart w:id="0" w:name="_Toc467768181"/>
       <w:r>
         <w:rPr>
           <w:rStyle w:val="Hervorhebung"/>
@@ -1430,6 +1872,7 @@
         </w:rPr>
         <w:t>Die Aufgabenstellung</w:t>
       </w:r>
+      <w:bookmarkEnd w:id="0"/>
     </w:p>
     <w:p>
       <w:pPr>
@@ -1466,8 +1909,7 @@
           <w:szCs w:val="32"/>
         </w:rPr>
       </w:pPr>
-      <w:bookmarkStart w:id="1" w:name="_Informationen_zu_Lights"/>
-      <w:bookmarkEnd w:id="1"/>
+      <w:bookmarkStart w:id="1" w:name="_Toc467768182"/>
       <w:r>
         <w:rPr>
           <w:rStyle w:val="Hervorhebung"/>
@@ -1514,6 +1956,7 @@
         </w:rPr>
         <w:t xml:space="preserve"> Out</w:t>
       </w:r>
+      <w:bookmarkEnd w:id="1"/>
     </w:p>
     <w:p>
       <w:pPr>
@@ -1527,16 +1970,7 @@
           <w:sz w:val="24"/>
           <w:szCs w:val="24"/>
         </w:rPr>
-        <w:t>Das Spielfeld besteht aus 25 Leuchtfeldern die in 5 Reihen und 5 Spalten aufgeteilt sind. Zu Beginn des Spiels leuchten manche Felder gelb und manche sind schwarz. Der Spieler kann durch klicken die Felder aus oder einschalten. Bei einem Klick werden die benachbarten Felder und das geklickte Feld invertiert</w:t>
-      </w:r>
-      <w:bookmarkStart w:id="2" w:name="_GoBack"/>
-      <w:bookmarkEnd w:id="2"/>
-      <w:r>
-        <w:rPr>
-          <w:sz w:val="24"/>
-          <w:szCs w:val="24"/>
-        </w:rPr>
-        <w:t xml:space="preserve">. Das heißt leuchtende Felder werden schwarz und schwarze Felder werden eingeschalten. Ziel ist , wie der Name schon sagt, alle Felder auszuschalten. Am Ende müssen alle Felder schwarz sein. Aber Achtung: Die Zeit wie lange der Spieler gebraucht hat wird auch </w:t>
+        <w:t xml:space="preserve">Das Spielfeld besteht aus 25 Leuchtfeldern die in 5 Reihen und 5 Spalten aufgeteilt sind. Zu Beginn des Spiels leuchten manche Felder gelb und manche sind schwarz. Der Spieler kann durch klicken die Felder aus oder einschalten. Bei einem Klick werden die benachbarten Felder und das geklickte Feld invertiert. Das heißt leuchtende Felder werden schwarz und schwarze Felder werden eingeschalten. Ziel ist , wie der Name schon sagt, alle Felder auszuschalten. Am Ende müssen alle Felder schwarz sein. Aber Achtung: Die Zeit wie lange der Spieler gebraucht hat wird auch </w:t>
       </w:r>
       <w:proofErr w:type="spellStart"/>
       <w:r>
@@ -1575,8 +2009,7 @@
           <w:szCs w:val="32"/>
         </w:rPr>
       </w:pPr>
-      <w:bookmarkStart w:id="3" w:name="_Team"/>
-      <w:bookmarkEnd w:id="3"/>
+      <w:bookmarkStart w:id="2" w:name="_Toc467768183"/>
       <w:r>
         <w:rPr>
           <w:rStyle w:val="Hervorhebung"/>
@@ -1588,6 +2021,7 @@
         </w:rPr>
         <w:t>Team</w:t>
       </w:r>
+      <w:bookmarkEnd w:id="2"/>
     </w:p>
     <w:p>
       <w:pPr>
@@ -1724,8 +2158,7 @@
           <w:szCs w:val="32"/>
         </w:rPr>
       </w:pPr>
-      <w:bookmarkStart w:id="4" w:name="_Aufgabenverteilung"/>
-      <w:bookmarkEnd w:id="4"/>
+      <w:bookmarkStart w:id="3" w:name="_Toc467768184"/>
       <w:r>
         <w:rPr>
           <w:rStyle w:val="Hervorhebung"/>
@@ -1737,6 +2170,7 @@
         </w:rPr>
         <w:t>Aufgabenverteilung</w:t>
       </w:r>
+      <w:bookmarkEnd w:id="3"/>
     </w:p>
     <w:p>
       <w:r>
@@ -1807,8 +2241,7 @@
           <w:szCs w:val="32"/>
         </w:rPr>
       </w:pPr>
-      <w:bookmarkStart w:id="5" w:name="_UML"/>
-      <w:bookmarkEnd w:id="5"/>
+      <w:bookmarkStart w:id="4" w:name="_Toc467768185"/>
       <w:r>
         <w:rPr>
           <w:rStyle w:val="Hervorhebung"/>
@@ -1820,6 +2253,7 @@
         </w:rPr>
         <w:t>UML</w:t>
       </w:r>
+      <w:bookmarkEnd w:id="4"/>
     </w:p>
     <w:p/>
     <w:p>
@@ -1851,7 +2285,7 @@
             <v:imagedata r:id="rId9" o:title=""/>
             <w10:wrap type="tight"/>
           </v:shape>
-          <o:OLEObject Type="Embed" ProgID="Visio.Drawing.15" ShapeID="_x0000_s1026" DrawAspect="Content" ObjectID="_1541503829" r:id="rId10"/>
+          <o:OLEObject Type="Embed" ProgID="Visio.Drawing.15" ShapeID="_x0000_s1026" DrawAspect="Content" ObjectID="_1541510029" r:id="rId10"/>
         </w:object>
       </w:r>
     </w:p>
@@ -1874,8 +2308,7 @@
           <w:szCs w:val="32"/>
         </w:rPr>
       </w:pPr>
-      <w:bookmarkStart w:id="6" w:name="_Klassen"/>
-      <w:bookmarkEnd w:id="6"/>
+      <w:bookmarkStart w:id="5" w:name="_Toc467768186"/>
       <w:r>
         <w:rPr>
           <w:rStyle w:val="Hervorhebung"/>
@@ -1887,6 +2320,7 @@
         </w:rPr>
         <w:t>Klassen</w:t>
       </w:r>
+      <w:bookmarkEnd w:id="5"/>
     </w:p>
     <w:p>
       <w:pPr>
@@ -1901,11 +2335,12 @@
           <w:szCs w:val="32"/>
         </w:rPr>
       </w:pPr>
-      <w:bookmarkStart w:id="7" w:name="_GUI/View"/>
+      <w:r>
+        <w:tab/>
+      </w:r>
+      <w:bookmarkStart w:id="6" w:name="_Toc467768187"/>
+      <w:bookmarkStart w:id="7" w:name="_GoBack"/>
       <w:bookmarkEnd w:id="7"/>
-      <w:r>
-        <w:tab/>
-      </w:r>
       <w:r>
         <w:rPr>
           <w:rStyle w:val="Hervorhebung"/>
@@ -1928,6 +2363,7 @@
         </w:rPr>
         <w:t>/View</w:t>
       </w:r>
+      <w:bookmarkEnd w:id="6"/>
     </w:p>
     <w:p>
       <w:pPr>
@@ -7240,7 +7676,6 @@
           <w:rFonts w:ascii="Consolas" w:hAnsi="Consolas" w:cs="Consolas"/>
           <w:sz w:val="20"/>
           <w:szCs w:val="20"/>
-          <w:lang w:val="en-GB"/>
         </w:rPr>
       </w:pPr>
       <w:r>
@@ -7262,7 +7697,6 @@
           <w:color w:val="7F0055"/>
           <w:sz w:val="20"/>
           <w:szCs w:val="20"/>
-          <w:lang w:val="en-GB"/>
         </w:rPr>
         <w:t>this</w:t>
       </w:r>
@@ -7272,7 +7706,6 @@
           <w:color w:val="000000"/>
           <w:sz w:val="20"/>
           <w:szCs w:val="20"/>
-          <w:lang w:val="en-GB"/>
         </w:rPr>
         <w:t>.setVisible</w:t>
       </w:r>
@@ -7283,10 +7716,10 @@
           <w:color w:val="000000"/>
           <w:sz w:val="20"/>
           <w:szCs w:val="20"/>
-          <w:lang w:val="en-GB"/>
         </w:rPr>
         <w:t>(</w:t>
       </w:r>
+      <w:proofErr w:type="spellStart"/>
       <w:r>
         <w:rPr>
           <w:rFonts w:ascii="Consolas" w:hAnsi="Consolas" w:cs="Consolas"/>
@@ -7295,17 +7728,16 @@
           <w:color w:val="7F0055"/>
           <w:sz w:val="20"/>
           <w:szCs w:val="20"/>
-          <w:lang w:val="en-GB"/>
         </w:rPr>
         <w:t>true</w:t>
       </w:r>
-      <w:r>
-        <w:rPr>
-          <w:rFonts w:ascii="Consolas" w:hAnsi="Consolas" w:cs="Consolas"/>
-          <w:color w:val="000000"/>
-          <w:sz w:val="20"/>
-          <w:szCs w:val="20"/>
-          <w:lang w:val="en-GB"/>
+      <w:proofErr w:type="spellEnd"/>
+      <w:r>
+        <w:rPr>
+          <w:rFonts w:ascii="Consolas" w:hAnsi="Consolas" w:cs="Consolas"/>
+          <w:color w:val="000000"/>
+          <w:sz w:val="20"/>
+          <w:szCs w:val="20"/>
         </w:rPr>
         <w:t>);</w:t>
       </w:r>
@@ -7325,7 +7757,6 @@
           <w:color w:val="000000"/>
           <w:sz w:val="20"/>
           <w:szCs w:val="20"/>
-          <w:lang w:val="en-GB"/>
         </w:rPr>
         <w:tab/>
       </w:r>
@@ -10237,8 +10668,6 @@
           <w:szCs w:val="32"/>
         </w:rPr>
       </w:pPr>
-      <w:bookmarkStart w:id="8" w:name="_Ereignissteuerung/Controller"/>
-      <w:bookmarkEnd w:id="8"/>
       <w:r>
         <w:rPr>
           <w:rStyle w:val="Hervorhebung"/>
@@ -10249,6 +10678,7 @@
         </w:rPr>
         <w:tab/>
       </w:r>
+      <w:bookmarkStart w:id="8" w:name="_Toc467768188"/>
       <w:r>
         <w:rPr>
           <w:rStyle w:val="Hervorhebung"/>
@@ -10260,6 +10690,7 @@
         </w:rPr>
         <w:t>Ereignissteuerung/Controller</w:t>
       </w:r>
+      <w:bookmarkEnd w:id="8"/>
     </w:p>
     <w:p>
       <w:pPr>
@@ -14346,8 +14777,7 @@
           <w:szCs w:val="32"/>
         </w:rPr>
       </w:pPr>
-      <w:bookmarkStart w:id="9" w:name="_Model"/>
-      <w:bookmarkEnd w:id="9"/>
+      <w:bookmarkStart w:id="9" w:name="_Toc467768189"/>
       <w:r>
         <w:rPr>
           <w:rStyle w:val="Hervorhebung"/>
@@ -14359,6 +14789,7 @@
         </w:rPr>
         <w:t>Model</w:t>
       </w:r>
+      <w:bookmarkEnd w:id="9"/>
     </w:p>
     <w:p>
       <w:pPr>
@@ -22972,6 +23403,7 @@
           <w:rFonts w:ascii="Consolas" w:hAnsi="Consolas" w:cs="Consolas"/>
           <w:sz w:val="20"/>
           <w:szCs w:val="20"/>
+          <w:lang w:val="en-GB"/>
         </w:rPr>
       </w:pPr>
       <w:r>
@@ -23001,6 +23433,7 @@
           <w:color w:val="7F0055"/>
           <w:sz w:val="20"/>
           <w:szCs w:val="20"/>
+          <w:lang w:val="en-GB"/>
         </w:rPr>
         <w:t>this</w:t>
       </w:r>
@@ -23010,6 +23443,7 @@
           <w:color w:val="000000"/>
           <w:sz w:val="20"/>
           <w:szCs w:val="20"/>
+          <w:lang w:val="en-GB"/>
         </w:rPr>
         <w:t>.</w:t>
       </w:r>
@@ -23019,6 +23453,7 @@
           <w:color w:val="0000C0"/>
           <w:sz w:val="20"/>
           <w:szCs w:val="20"/>
+          <w:lang w:val="en-GB"/>
         </w:rPr>
         <w:t>endZeit</w:t>
       </w:r>
@@ -23029,6 +23464,7 @@
           <w:color w:val="000000"/>
           <w:sz w:val="20"/>
           <w:szCs w:val="20"/>
+          <w:lang w:val="en-GB"/>
         </w:rPr>
         <w:t xml:space="preserve"> = (</w:t>
       </w:r>
@@ -23041,6 +23477,7 @@
           <w:color w:val="7F0055"/>
           <w:sz w:val="20"/>
           <w:szCs w:val="20"/>
+          <w:lang w:val="en-GB"/>
         </w:rPr>
         <w:t>int</w:t>
       </w:r>
@@ -23051,6 +23488,7 @@
           <w:color w:val="000000"/>
           <w:sz w:val="20"/>
           <w:szCs w:val="20"/>
+          <w:lang w:val="en-GB"/>
         </w:rPr>
         <w:t>)(</w:t>
       </w:r>
@@ -23061,6 +23499,7 @@
           <w:color w:val="000000"/>
           <w:sz w:val="20"/>
           <w:szCs w:val="20"/>
+          <w:lang w:val="en-GB"/>
         </w:rPr>
         <w:t>System.</w:t>
       </w:r>
@@ -23072,6 +23511,7 @@
           <w:color w:val="000000"/>
           <w:sz w:val="20"/>
           <w:szCs w:val="20"/>
+          <w:lang w:val="en-GB"/>
         </w:rPr>
         <w:t>currentTimeMillis</w:t>
       </w:r>
@@ -23082,6 +23522,7 @@
           <w:color w:val="000000"/>
           <w:sz w:val="20"/>
           <w:szCs w:val="20"/>
+          <w:lang w:val="en-GB"/>
         </w:rPr>
         <w:t>());</w:t>
       </w:r>
@@ -23096,27 +23537,29 @@
           <w:rFonts w:ascii="Consolas" w:hAnsi="Consolas" w:cs="Consolas"/>
           <w:sz w:val="20"/>
           <w:szCs w:val="20"/>
-        </w:rPr>
-      </w:pPr>
-      <w:r>
-        <w:rPr>
-          <w:rFonts w:ascii="Consolas" w:hAnsi="Consolas" w:cs="Consolas"/>
-          <w:color w:val="000000"/>
-          <w:sz w:val="20"/>
-          <w:szCs w:val="20"/>
-        </w:rPr>
-        <w:tab/>
-      </w:r>
-      <w:r>
-        <w:rPr>
-          <w:rFonts w:ascii="Consolas" w:hAnsi="Consolas" w:cs="Consolas"/>
-          <w:color w:val="000000"/>
-          <w:sz w:val="20"/>
-          <w:szCs w:val="20"/>
-        </w:rPr>
-        <w:tab/>
-      </w:r>
-      <w:proofErr w:type="spellStart"/>
+          <w:lang w:val="en-GB"/>
+        </w:rPr>
+      </w:pPr>
+      <w:r>
+        <w:rPr>
+          <w:rFonts w:ascii="Consolas" w:hAnsi="Consolas" w:cs="Consolas"/>
+          <w:color w:val="000000"/>
+          <w:sz w:val="20"/>
+          <w:szCs w:val="20"/>
+          <w:lang w:val="en-GB"/>
+        </w:rPr>
+        <w:tab/>
+      </w:r>
+      <w:r>
+        <w:rPr>
+          <w:rFonts w:ascii="Consolas" w:hAnsi="Consolas" w:cs="Consolas"/>
+          <w:color w:val="000000"/>
+          <w:sz w:val="20"/>
+          <w:szCs w:val="20"/>
+          <w:lang w:val="en-GB"/>
+        </w:rPr>
+        <w:tab/>
+      </w:r>
       <w:r>
         <w:rPr>
           <w:rFonts w:ascii="Consolas" w:hAnsi="Consolas" w:cs="Consolas"/>
@@ -23125,16 +23568,17 @@
           <w:color w:val="7F0055"/>
           <w:sz w:val="20"/>
           <w:szCs w:val="20"/>
+          <w:lang w:val="en-GB"/>
         </w:rPr>
         <w:t>return</w:t>
       </w:r>
-      <w:proofErr w:type="spellEnd"/>
-      <w:r>
-        <w:rPr>
-          <w:rFonts w:ascii="Consolas" w:hAnsi="Consolas" w:cs="Consolas"/>
-          <w:color w:val="000000"/>
-          <w:sz w:val="20"/>
-          <w:szCs w:val="20"/>
+      <w:r>
+        <w:rPr>
+          <w:rFonts w:ascii="Consolas" w:hAnsi="Consolas" w:cs="Consolas"/>
+          <w:color w:val="000000"/>
+          <w:sz w:val="20"/>
+          <w:szCs w:val="20"/>
+          <w:lang w:val="en-GB"/>
         </w:rPr>
         <w:t xml:space="preserve"> (</w:t>
       </w:r>
@@ -23147,6 +23591,7 @@
           <w:color w:val="7F0055"/>
           <w:sz w:val="20"/>
           <w:szCs w:val="20"/>
+          <w:lang w:val="en-GB"/>
         </w:rPr>
         <w:t>int</w:t>
       </w:r>
@@ -23157,6 +23602,7 @@
           <w:color w:val="000000"/>
           <w:sz w:val="20"/>
           <w:szCs w:val="20"/>
+          <w:lang w:val="en-GB"/>
         </w:rPr>
         <w:t>)((</w:t>
       </w:r>
@@ -23169,6 +23615,7 @@
           <w:color w:val="7F0055"/>
           <w:sz w:val="20"/>
           <w:szCs w:val="20"/>
+          <w:lang w:val="en-GB"/>
         </w:rPr>
         <w:t>this</w:t>
       </w:r>
@@ -23178,6 +23625,7 @@
           <w:color w:val="000000"/>
           <w:sz w:val="20"/>
           <w:szCs w:val="20"/>
+          <w:lang w:val="en-GB"/>
         </w:rPr>
         <w:t>.</w:t>
       </w:r>
@@ -23187,6 +23635,7 @@
           <w:color w:val="0000C0"/>
           <w:sz w:val="20"/>
           <w:szCs w:val="20"/>
+          <w:lang w:val="en-GB"/>
         </w:rPr>
         <w:t>endZeit</w:t>
       </w:r>
@@ -23196,6 +23645,7 @@
           <w:color w:val="000000"/>
           <w:sz w:val="20"/>
           <w:szCs w:val="20"/>
+          <w:lang w:val="en-GB"/>
         </w:rPr>
         <w:t>-</w:t>
       </w:r>
@@ -23207,6 +23657,7 @@
           <w:color w:val="7F0055"/>
           <w:sz w:val="20"/>
           <w:szCs w:val="20"/>
+          <w:lang w:val="en-GB"/>
         </w:rPr>
         <w:t>this</w:t>
       </w:r>
@@ -23216,6 +23667,7 @@
           <w:color w:val="000000"/>
           <w:sz w:val="20"/>
           <w:szCs w:val="20"/>
+          <w:lang w:val="en-GB"/>
         </w:rPr>
         <w:t>.</w:t>
       </w:r>
@@ -23225,6 +23677,7 @@
           <w:color w:val="0000C0"/>
           <w:sz w:val="20"/>
           <w:szCs w:val="20"/>
+          <w:lang w:val="en-GB"/>
         </w:rPr>
         <w:t>startZeit</w:t>
       </w:r>
@@ -23235,8 +23688,315 @@
           <w:color w:val="000000"/>
           <w:sz w:val="20"/>
           <w:szCs w:val="20"/>
+          <w:lang w:val="en-GB"/>
         </w:rPr>
         <w:t>))/1000;</w:t>
+      </w:r>
+    </w:p>
+    <w:p>
+      <w:pPr>
+        <w:rPr>
+          <w:rFonts w:ascii="Consolas" w:hAnsi="Consolas" w:cs="Consolas"/>
+          <w:color w:val="000000"/>
+          <w:sz w:val="20"/>
+          <w:szCs w:val="20"/>
+        </w:rPr>
+      </w:pPr>
+      <w:r>
+        <w:rPr>
+          <w:rFonts w:ascii="Consolas" w:hAnsi="Consolas" w:cs="Consolas"/>
+          <w:color w:val="000000"/>
+          <w:sz w:val="20"/>
+          <w:szCs w:val="20"/>
+          <w:lang w:val="en-GB"/>
+        </w:rPr>
+        <w:tab/>
+      </w:r>
+      <w:r>
+        <w:rPr>
+          <w:rFonts w:ascii="Consolas" w:hAnsi="Consolas" w:cs="Consolas"/>
+          <w:color w:val="000000"/>
+          <w:sz w:val="20"/>
+          <w:szCs w:val="20"/>
+        </w:rPr>
+        <w:t>}</w:t>
+      </w:r>
+    </w:p>
+    <w:p>
+      <w:pPr>
+        <w:rPr>
+          <w:rFonts w:ascii="Consolas" w:hAnsi="Consolas" w:cs="Consolas"/>
+          <w:color w:val="000000"/>
+          <w:sz w:val="20"/>
+          <w:szCs w:val="20"/>
+        </w:rPr>
+      </w:pPr>
+    </w:p>
+    <w:p>
+      <w:pPr>
+        <w:pStyle w:val="berschrift2"/>
+        <w:spacing w:line="360" w:lineRule="auto"/>
+        <w:ind w:firstLine="708"/>
+        <w:rPr>
+          <w:rStyle w:val="Hervorhebung"/>
+          <w:rFonts w:asciiTheme="minorHAnsi" w:hAnsiTheme="minorHAnsi" w:cstheme="minorHAnsi"/>
+          <w:i w:val="0"/>
+          <w:color w:val="595959" w:themeColor="text1" w:themeTint="A6"/>
+          <w:sz w:val="32"/>
+          <w:szCs w:val="32"/>
+        </w:rPr>
+      </w:pPr>
+      <w:bookmarkStart w:id="10" w:name="_Toc467768190"/>
+      <w:r>
+        <w:rPr>
+          <w:rStyle w:val="Hervorhebung"/>
+          <w:rFonts w:asciiTheme="minorHAnsi" w:hAnsiTheme="minorHAnsi" w:cstheme="minorHAnsi"/>
+          <w:i w:val="0"/>
+          <w:color w:val="595959" w:themeColor="text1" w:themeTint="A6"/>
+          <w:sz w:val="32"/>
+          <w:szCs w:val="32"/>
+        </w:rPr>
+        <w:t>GUI</w:t>
+      </w:r>
+      <w:bookmarkEnd w:id="10"/>
+    </w:p>
+    <w:p>
+      <w:r>
+        <w:t xml:space="preserve">Die GUI wurde möglichst simpel und effizient </w:t>
+      </w:r>
+      <w:proofErr w:type="spellStart"/>
+      <w:r>
+        <w:t>designed</w:t>
+      </w:r>
+      <w:proofErr w:type="spellEnd"/>
+      <w:r>
+        <w:t>. Die einzelnen Leuchtfelder haben wir durch Buttons die ihren Background ändern realisiert. Am Ende des Spiels wird eine simple Meldung ausgegeben.</w:t>
+      </w:r>
+    </w:p>
+    <w:p>
+      <w:pPr>
+        <w:rPr>
+          <w:color w:val="BFBFBF" w:themeColor="background1" w:themeShade="BF"/>
+        </w:rPr>
+      </w:pPr>
+      <w:r>
+        <w:rPr>
+          <w:noProof/>
+          <w:lang w:eastAsia="de-AT"/>
+        </w:rPr>
+        <w:drawing>
+          <wp:inline distT="0" distB="0" distL="0" distR="0">
+            <wp:extent cx="3703320" cy="3787140"/>
+            <wp:effectExtent l="0" t="0" r="0" b="3810"/>
+            <wp:docPr id="1" name="Grafik 1"/>
+            <wp:cNvGraphicFramePr>
+              <a:graphicFrameLocks xmlns:a="http://schemas.openxmlformats.org/drawingml/2006/main" noChangeAspect="1"/>
+            </wp:cNvGraphicFramePr>
+            <a:graphic xmlns:a="http://schemas.openxmlformats.org/drawingml/2006/main">
+              <a:graphicData uri="http://schemas.openxmlformats.org/drawingml/2006/picture">
+                <pic:pic xmlns:pic="http://schemas.openxmlformats.org/drawingml/2006/picture">
+                  <pic:nvPicPr>
+                    <pic:cNvPr id="1" name="LightOutStart.PNG"/>
+                    <pic:cNvPicPr/>
+                  </pic:nvPicPr>
+                  <pic:blipFill>
+                    <a:blip r:embed="rId11">
+                      <a:extLst>
+                        <a:ext uri="{28A0092B-C50C-407E-A947-70E740481C1C}">
+                          <a14:useLocalDpi xmlns:a14="http://schemas.microsoft.com/office/drawing/2010/main" val="0"/>
+                        </a:ext>
+                      </a:extLst>
+                    </a:blip>
+                    <a:stretch>
+                      <a:fillRect/>
+                    </a:stretch>
+                  </pic:blipFill>
+                  <pic:spPr>
+                    <a:xfrm>
+                      <a:off x="0" y="0"/>
+                      <a:ext cx="3703320" cy="3787140"/>
+                    </a:xfrm>
+                    <a:prstGeom prst="rect">
+                      <a:avLst/>
+                    </a:prstGeom>
+                  </pic:spPr>
+                </pic:pic>
+              </a:graphicData>
+            </a:graphic>
+          </wp:inline>
+        </w:drawing>
+      </w:r>
+      <w:r>
+        <w:t xml:space="preserve"> </w:t>
+      </w:r>
+    </w:p>
+    <w:p>
+      <w:pPr>
+        <w:rPr>
+          <w:color w:val="BFBFBF" w:themeColor="background1" w:themeShade="BF"/>
+        </w:rPr>
+      </w:pPr>
+      <w:r>
+        <w:rPr>
+          <w:color w:val="BFBFBF" w:themeColor="background1" w:themeShade="BF"/>
+        </w:rPr>
+        <w:t>Abb.1.0</w:t>
+      </w:r>
+      <w:r>
+        <w:rPr>
+          <w:color w:val="BFBFBF" w:themeColor="background1" w:themeShade="BF"/>
+        </w:rPr>
+        <w:t>:“</w:t>
+      </w:r>
+      <w:r>
+        <w:rPr>
+          <w:color w:val="BFBFBF" w:themeColor="background1" w:themeShade="BF"/>
+        </w:rPr>
+        <w:t>Zu Start des Programm</w:t>
+      </w:r>
+      <w:r>
+        <w:rPr>
+          <w:color w:val="BFBFBF" w:themeColor="background1" w:themeShade="BF"/>
+        </w:rPr>
+        <w:t>“</w:t>
+      </w:r>
+    </w:p>
+    <w:p>
+      <w:pPr>
+        <w:rPr>
+          <w:color w:val="BFBFBF" w:themeColor="background1" w:themeShade="BF"/>
+        </w:rPr>
+      </w:pPr>
+      <w:r>
+        <w:rPr>
+          <w:noProof/>
+          <w:color w:val="FFFFFF" w:themeColor="background1"/>
+          <w:lang w:eastAsia="de-AT"/>
+        </w:rPr>
+        <w:drawing>
+          <wp:inline distT="0" distB="0" distL="0" distR="0">
+            <wp:extent cx="3711262" cy="3772227"/>
+            <wp:effectExtent l="0" t="0" r="3810" b="0"/>
+            <wp:docPr id="2" name="Grafik 2"/>
+            <wp:cNvGraphicFramePr>
+              <a:graphicFrameLocks xmlns:a="http://schemas.openxmlformats.org/drawingml/2006/main" noChangeAspect="1"/>
+            </wp:cNvGraphicFramePr>
+            <a:graphic xmlns:a="http://schemas.openxmlformats.org/drawingml/2006/main">
+              <a:graphicData uri="http://schemas.openxmlformats.org/drawingml/2006/picture">
+                <pic:pic xmlns:pic="http://schemas.openxmlformats.org/drawingml/2006/picture">
+                  <pic:nvPicPr>
+                    <pic:cNvPr id="2" name="LightOutDurch.PNG"/>
+                    <pic:cNvPicPr/>
+                  </pic:nvPicPr>
+                  <pic:blipFill>
+                    <a:blip r:embed="rId12">
+                      <a:extLst>
+                        <a:ext uri="{28A0092B-C50C-407E-A947-70E740481C1C}">
+                          <a14:useLocalDpi xmlns:a14="http://schemas.microsoft.com/office/drawing/2010/main" val="0"/>
+                        </a:ext>
+                      </a:extLst>
+                    </a:blip>
+                    <a:stretch>
+                      <a:fillRect/>
+                    </a:stretch>
+                  </pic:blipFill>
+                  <pic:spPr>
+                    <a:xfrm>
+                      <a:off x="0" y="0"/>
+                      <a:ext cx="3711262" cy="3772227"/>
+                    </a:xfrm>
+                    <a:prstGeom prst="rect">
+                      <a:avLst/>
+                    </a:prstGeom>
+                  </pic:spPr>
+                </pic:pic>
+              </a:graphicData>
+            </a:graphic>
+          </wp:inline>
+        </w:drawing>
+      </w:r>
+    </w:p>
+    <w:p>
+      <w:r>
+        <w:rPr>
+          <w:color w:val="BFBFBF" w:themeColor="background1" w:themeShade="BF"/>
+        </w:rPr>
+        <w:t xml:space="preserve">Abb.1.1:“Nach </w:t>
+      </w:r>
+      <w:r>
+        <w:rPr>
+          <w:color w:val="BFBFBF" w:themeColor="background1" w:themeShade="BF"/>
+        </w:rPr>
+        <w:t>ein paar Klicks“</w:t>
+      </w:r>
+    </w:p>
+    <w:p>
+      <w:r>
+        <w:rPr>
+          <w:noProof/>
+          <w:lang w:eastAsia="de-AT"/>
+        </w:rPr>
+        <w:drawing>
+          <wp:inline distT="0" distB="0" distL="0" distR="0">
+            <wp:extent cx="3696020" cy="3749365"/>
+            <wp:effectExtent l="0" t="0" r="0" b="3810"/>
+            <wp:docPr id="3" name="Grafik 3"/>
+            <wp:cNvGraphicFramePr>
+              <a:graphicFrameLocks xmlns:a="http://schemas.openxmlformats.org/drawingml/2006/main" noChangeAspect="1"/>
+            </wp:cNvGraphicFramePr>
+            <a:graphic xmlns:a="http://schemas.openxmlformats.org/drawingml/2006/main">
+              <a:graphicData uri="http://schemas.openxmlformats.org/drawingml/2006/picture">
+                <pic:pic xmlns:pic="http://schemas.openxmlformats.org/drawingml/2006/picture">
+                  <pic:nvPicPr>
+                    <pic:cNvPr id="3" name="Ende.PNG"/>
+                    <pic:cNvPicPr/>
+                  </pic:nvPicPr>
+                  <pic:blipFill>
+                    <a:blip r:embed="rId13">
+                      <a:extLst>
+                        <a:ext uri="{28A0092B-C50C-407E-A947-70E740481C1C}">
+                          <a14:useLocalDpi xmlns:a14="http://schemas.microsoft.com/office/drawing/2010/main" val="0"/>
+                        </a:ext>
+                      </a:extLst>
+                    </a:blip>
+                    <a:stretch>
+                      <a:fillRect/>
+                    </a:stretch>
+                  </pic:blipFill>
+                  <pic:spPr>
+                    <a:xfrm>
+                      <a:off x="0" y="0"/>
+                      <a:ext cx="3696020" cy="3749365"/>
+                    </a:xfrm>
+                    <a:prstGeom prst="rect">
+                      <a:avLst/>
+                    </a:prstGeom>
+                  </pic:spPr>
+                </pic:pic>
+              </a:graphicData>
+            </a:graphic>
+          </wp:inline>
+        </w:drawing>
+      </w:r>
+    </w:p>
+    <w:p>
+      <w:r>
+        <w:rPr>
+          <w:color w:val="BFBFBF" w:themeColor="background1" w:themeShade="BF"/>
+        </w:rPr>
+        <w:t xml:space="preserve"> </w:t>
+      </w:r>
+      <w:r>
+        <w:rPr>
+          <w:color w:val="BFBFBF" w:themeColor="background1" w:themeShade="BF"/>
+        </w:rPr>
+        <w:t xml:space="preserve">Abb.1.2:“So sieht das Feld zu </w:t>
+      </w:r>
+      <w:r>
+        <w:rPr>
+          <w:color w:val="BFBFBF" w:themeColor="background1" w:themeShade="BF"/>
+        </w:rPr>
+        <w:t>Spielende aus“</w:t>
       </w:r>
     </w:p>
     <w:p>
@@ -23248,18 +24008,74 @@
       </w:pPr>
       <w:r>
         <w:rPr>
-          <w:rFonts w:ascii="Consolas" w:hAnsi="Consolas" w:cs="Consolas"/>
-          <w:color w:val="000000"/>
-          <w:sz w:val="20"/>
-          <w:szCs w:val="20"/>
-        </w:rPr>
-        <w:tab/>
-        <w:t>}</w:t>
+          <w:noProof/>
+          <w:sz w:val="24"/>
+          <w:szCs w:val="24"/>
+          <w:lang w:eastAsia="de-AT"/>
+        </w:rPr>
+        <w:drawing>
+          <wp:inline distT="0" distB="0" distL="0" distR="0">
+            <wp:extent cx="3071126" cy="929721"/>
+            <wp:effectExtent l="0" t="0" r="0" b="3810"/>
+            <wp:docPr id="4" name="Grafik 4"/>
+            <wp:cNvGraphicFramePr>
+              <a:graphicFrameLocks xmlns:a="http://schemas.openxmlformats.org/drawingml/2006/main" noChangeAspect="1"/>
+            </wp:cNvGraphicFramePr>
+            <a:graphic xmlns:a="http://schemas.openxmlformats.org/drawingml/2006/main">
+              <a:graphicData uri="http://schemas.openxmlformats.org/drawingml/2006/picture">
+                <pic:pic xmlns:pic="http://schemas.openxmlformats.org/drawingml/2006/picture">
+                  <pic:nvPicPr>
+                    <pic:cNvPr id="4" name="EndMeldung.PNG"/>
+                    <pic:cNvPicPr/>
+                  </pic:nvPicPr>
+                  <pic:blipFill>
+                    <a:blip r:embed="rId14">
+                      <a:extLst>
+                        <a:ext uri="{28A0092B-C50C-407E-A947-70E740481C1C}">
+                          <a14:useLocalDpi xmlns:a14="http://schemas.microsoft.com/office/drawing/2010/main" val="0"/>
+                        </a:ext>
+                      </a:extLst>
+                    </a:blip>
+                    <a:stretch>
+                      <a:fillRect/>
+                    </a:stretch>
+                  </pic:blipFill>
+                  <pic:spPr>
+                    <a:xfrm>
+                      <a:off x="0" y="0"/>
+                      <a:ext cx="3071126" cy="929721"/>
+                    </a:xfrm>
+                    <a:prstGeom prst="rect">
+                      <a:avLst/>
+                    </a:prstGeom>
+                  </pic:spPr>
+                </pic:pic>
+              </a:graphicData>
+            </a:graphic>
+          </wp:inline>
+        </w:drawing>
+      </w:r>
+    </w:p>
+    <w:p>
+      <w:pPr>
+        <w:rPr>
+          <w:color w:val="BFBFBF" w:themeColor="background1" w:themeShade="BF"/>
+          <w:sz w:val="24"/>
+          <w:szCs w:val="24"/>
+        </w:rPr>
+      </w:pPr>
+      <w:r>
+        <w:rPr>
+          <w:color w:val="BFBFBF" w:themeColor="background1" w:themeShade="BF"/>
+          <w:sz w:val="24"/>
+          <w:szCs w:val="24"/>
+        </w:rPr>
+        <w:t>Abb.1.3:“Meldung wenn alle Lichter aus sind“</w:t>
       </w:r>
     </w:p>
     <w:sectPr>
-      <w:headerReference w:type="default" r:id="rId11"/>
-      <w:footerReference w:type="default" r:id="rId12"/>
+      <w:headerReference w:type="default" r:id="rId15"/>
+      <w:footerReference w:type="default" r:id="rId16"/>
       <w:pgSz w:w="11906" w:h="16838"/>
       <w:pgMar w:top="1417" w:right="1417" w:bottom="1134" w:left="1417" w:header="708" w:footer="708" w:gutter="0"/>
       <w:pgNumType w:start="0"/>
@@ -23327,7 +24143,7 @@
             <w:noProof/>
             <w:lang w:val="de-DE"/>
           </w:rPr>
-          <w:t>2</w:t>
+          <w:t>3</w:t>
         </w:r>
         <w:r>
           <w:fldChar w:fldCharType="end"/>
@@ -24336,39 +25152,7 @@
 </file>
 
 <file path=word/glossary/document.xml><?xml version="1.0" encoding="utf-8"?>
-<w:glossaryDocument xmlns:wpc="http://schemas.microsoft.com/office/word/2010/wordprocessingCanvas" xmlns:cx="http://schemas.microsoft.com/office/drawing/2014/chartex" xmlns:cx1="http://schemas.microsoft.com/office/drawing/2015/9/8/chartex" xmlns:cx2="http://schemas.microsoft.com/office/drawing/2015/10/21/chartex" xmlns:cx3="http://schemas.microsoft.com/office/drawing/2016/5/9/chartex" xmlns:cx4="http://schemas.microsoft.com/office/drawing/2016/5/10/chartex" xmlns:cx5="http://schemas.microsoft.com/office/drawing/2016/5/11/chartex" xmlns:mc="http://schemas.openxmlformats.org/markup-compatibility/2006" xmlns:o="urn:schemas-microsoft-com:office:office" xmlns:r="http://schemas.openxmlformats.org/officeDocument/2006/relationships" xmlns:m="http://schemas.openxmlformats.org/officeDocument/2006/math" xmlns:v="urn:schemas-microsoft-com:vml" xmlns:wp14="http://schemas.microsoft.com/office/word/2010/wordprocessingDrawing" xmlns:wp="http://schemas.openxmlformats.org/drawingml/2006/wordprocessingDrawing" xmlns:w10="urn:schemas-microsoft-com:office:word" xmlns:w="http://schemas.openxmlformats.org/wordprocessingml/2006/main" xmlns:w14="http://schemas.microsoft.com/office/word/2010/wordml" xmlns:w15="http://schemas.microsoft.com/office/word/2012/wordml" xmlns:w16se="http://schemas.microsoft.com/office/word/2015/wordml/symex" xmlns:wpg="http://schemas.microsoft.com/office/word/2010/wordprocessingGroup" xmlns:wpi="http://schemas.microsoft.com/office/word/2010/wordprocessingInk" xmlns:wne="http://schemas.microsoft.com/office/word/2006/wordml" xmlns:wps="http://schemas.microsoft.com/office/word/2010/wordprocessingShape" mc:Ignorable="w14 w15 w16se wp14">
-  <w:docParts>
-    <w:docPart>
-      <w:docPartPr>
-        <w:name w:val="A191785F20154B89801205B60AD1A54A"/>
-        <w:category>
-          <w:name w:val="Allgemein"/>
-          <w:gallery w:val="placeholder"/>
-        </w:category>
-        <w:types>
-          <w:type w:val="bbPlcHdr"/>
-        </w:types>
-        <w:behaviors>
-          <w:behavior w:val="content"/>
-        </w:behaviors>
-        <w:guid w:val="{82EE3CBD-6D42-4D92-9197-3AC1727C66E6}"/>
-      </w:docPartPr>
-      <w:docPartBody>
-        <w:p>
-          <w:pPr>
-            <w:pStyle w:val="A191785F20154B89801205B60AD1A54A"/>
-          </w:pPr>
-          <w:r>
-            <w:rPr>
-              <w:lang w:val="de-DE"/>
-            </w:rPr>
-            <w:t>Geben Sie die Kapitelüberschrift ein (Stufe 1)</w:t>
-          </w:r>
-        </w:p>
-      </w:docPartBody>
-    </w:docPart>
-  </w:docParts>
-</w:glossaryDocument>
+<w:glossaryDocument xmlns:wpc="http://schemas.microsoft.com/office/word/2010/wordprocessingCanvas" xmlns:cx="http://schemas.microsoft.com/office/drawing/2014/chartex" xmlns:cx1="http://schemas.microsoft.com/office/drawing/2015/9/8/chartex" xmlns:cx2="http://schemas.microsoft.com/office/drawing/2015/10/21/chartex" xmlns:cx3="http://schemas.microsoft.com/office/drawing/2016/5/9/chartex" xmlns:cx4="http://schemas.microsoft.com/office/drawing/2016/5/10/chartex" xmlns:cx5="http://schemas.microsoft.com/office/drawing/2016/5/11/chartex" xmlns:mc="http://schemas.openxmlformats.org/markup-compatibility/2006" xmlns:o="urn:schemas-microsoft-com:office:office" xmlns:r="http://schemas.openxmlformats.org/officeDocument/2006/relationships" xmlns:m="http://schemas.openxmlformats.org/officeDocument/2006/math" xmlns:v="urn:schemas-microsoft-com:vml" xmlns:wp14="http://schemas.microsoft.com/office/word/2010/wordprocessingDrawing" xmlns:wp="http://schemas.openxmlformats.org/drawingml/2006/wordprocessingDrawing" xmlns:w10="urn:schemas-microsoft-com:office:word" xmlns:w="http://schemas.openxmlformats.org/wordprocessingml/2006/main" xmlns:w14="http://schemas.microsoft.com/office/word/2010/wordml" xmlns:w15="http://schemas.microsoft.com/office/word/2012/wordml" xmlns:w16se="http://schemas.microsoft.com/office/word/2015/wordml/symex" xmlns:wpg="http://schemas.microsoft.com/office/word/2010/wordprocessingGroup" xmlns:wpi="http://schemas.microsoft.com/office/word/2010/wordprocessingInk" xmlns:wne="http://schemas.microsoft.com/office/word/2006/wordml" xmlns:wps="http://schemas.microsoft.com/office/word/2010/wordprocessingShape" mc:Ignorable="w14 w15 w16se wp14"/>
 </file>
 
 <file path=word/glossary/fontTable.xml><?xml version="1.0" encoding="utf-8"?>
@@ -24444,6 +25228,7 @@
     <w:rsid w:val="000742F2"/>
     <w:rsid w:val="000C5F89"/>
     <w:rsid w:val="003E47D2"/>
+    <w:rsid w:val="004473B0"/>
     <w:rsid w:val="009641EF"/>
     <w:rsid w:val="00DD0BB6"/>
     <w:rsid w:val="00EA0265"/>
@@ -25238,7 +26023,7 @@
 </file>
 
 <file path=customXml/itemProps2.xml><?xml version="1.0" encoding="utf-8"?>
-<ds:datastoreItem xmlns:ds="http://schemas.openxmlformats.org/officeDocument/2006/customXml" ds:itemID="{8E129766-AE19-4159-94F5-F628514EF2DD}">
+<ds:datastoreItem xmlns:ds="http://schemas.openxmlformats.org/officeDocument/2006/customXml" ds:itemID="{2151C841-49D7-46DE-AB90-1B1F1251492A}">
   <ds:schemaRefs>
     <ds:schemaRef ds:uri="http://schemas.openxmlformats.org/officeDocument/2006/bibliography"/>
   </ds:schemaRefs>

</xml_diff>